<commit_message>
added content, generated pdf
</commit_message>
<xml_diff>
--- a/26-实验2-曾熙朗-202130461984.docx
+++ b/26-实验2-曾熙朗-202130461984.docx
@@ -238,21 +238,12 @@
                 <w:szCs w:val="28"/>
               </w:rPr>
             </w:pPr>
-            <w:proofErr w:type="spellStart"/>
             <w:r>
               <w:rPr>
                 <w:sz w:val="28"/>
                 <w:szCs w:val="28"/>
               </w:rPr>
-              <w:t>Xilang</w:t>
-            </w:r>
-            <w:proofErr w:type="spellEnd"/>
-            <w:r>
-              <w:rPr>
-                <w:sz w:val="28"/>
-                <w:szCs w:val="28"/>
-              </w:rPr>
-              <w:t xml:space="preserve"> Zeng</w:t>
+              <w:t>Xilang Zeng</w:t>
             </w:r>
           </w:p>
         </w:tc>
@@ -288,7 +279,6 @@
                 <w:szCs w:val="28"/>
               </w:rPr>
             </w:pPr>
-            <w:proofErr w:type="spellStart"/>
             <w:r>
               <w:rPr>
                 <w:rFonts w:hint="eastAsia"/>
@@ -302,15 +292,7 @@
                 <w:sz w:val="28"/>
                 <w:szCs w:val="28"/>
               </w:rPr>
-              <w:t>ingkui</w:t>
-            </w:r>
-            <w:proofErr w:type="spellEnd"/>
-            <w:r>
-              <w:rPr>
-                <w:sz w:val="28"/>
-                <w:szCs w:val="28"/>
-              </w:rPr>
-              <w:t xml:space="preserve"> Tan</w:t>
+              <w:t>ingkui Tan</w:t>
             </w:r>
           </w:p>
         </w:tc>
@@ -742,15 +724,7 @@
         <w:spacing w:line="260" w:lineRule="exact"/>
       </w:pPr>
       <w:r>
-        <w:t xml:space="preserve">The a9a dataset from LIBSVM Data is read using the Python library </w:t>
-      </w:r>
-      <w:proofErr w:type="spellStart"/>
-      <w:r>
-        <w:t>sklearn</w:t>
-      </w:r>
-      <w:proofErr w:type="spellEnd"/>
-      <w:r>
-        <w:t>. The dataset has already been pre-divided into a training set and a validation set. After reading, it is divided into feature data and label data. An additional dimension is added to the end of the feature data, with all data in this dimension being one, introducing a bias term to the model.</w:t>
+        <w:t>The a9a dataset from LIBSVM Data is read using the Python library sklearn. The dataset has already been pre-divided into a training set and a validation set. After reading, it is divided into feature data and label data. An additional dimension is added to the end of the feature data, with all data in this dimension being one, introducing a bias term to the model.</w:t>
       </w:r>
     </w:p>
     <w:p>
@@ -3177,21 +3151,7 @@
         <w:rPr>
           <w:szCs w:val="21"/>
         </w:rPr>
-        <w:t xml:space="preserve">First, we load the dataset through the Python library </w:t>
-      </w:r>
-      <w:proofErr w:type="spellStart"/>
-      <w:r>
-        <w:rPr>
-          <w:szCs w:val="21"/>
-        </w:rPr>
-        <w:t>sklearn</w:t>
-      </w:r>
-      <w:proofErr w:type="spellEnd"/>
-      <w:r>
-        <w:rPr>
-          <w:szCs w:val="21"/>
-        </w:rPr>
-        <w:t>, which has been pre-divided into training and validation sets. Next, we split the dataset into feature data and label data. Additionally, we append a column of ones to the end of each row of the feature data, to introduce a bias term and simplify mathematical representations.</w:t>
+        <w:t>First, we load the dataset through the Python library sklearn, which has been pre-divided into training and validation sets. Next, we split the dataset into feature data and label data. Additionally, we append a column of ones to the end of each row of the feature data, to introduce a bias term and simplify mathematical representations.</w:t>
       </w:r>
     </w:p>
     <w:p>
@@ -3541,7 +3501,6 @@
         <w:spacing w:line="260" w:lineRule="exact"/>
         <w:jc w:val="left"/>
         <w:rPr>
-          <w:rFonts w:hint="eastAsia"/>
           <w:szCs w:val="21"/>
         </w:rPr>
       </w:pPr>
@@ -3560,102 +3519,31 @@
           <w:szCs w:val="21"/>
         </w:rPr>
       </w:pPr>
-    </w:p>
-    <w:p>
-      <w:pPr>
-        <w:spacing w:line="260" w:lineRule="exact"/>
-        <w:rPr>
-          <w:szCs w:val="21"/>
-        </w:rPr>
-      </w:pPr>
-    </w:p>
-    <w:p>
-      <w:pPr>
-        <w:pStyle w:val="2"/>
-        <w:numPr>
-          <w:ilvl w:val="0"/>
-          <w:numId w:val="2"/>
-        </w:numPr>
-      </w:pPr>
-      <w:r>
-        <w:t>CONCLUSION</w:t>
-      </w:r>
-    </w:p>
-    <w:p>
-      <w:pPr>
-        <w:spacing w:line="260" w:lineRule="exact"/>
-      </w:pPr>
-      <w:r>
-        <w:t xml:space="preserve">This section summarizes the paper. In our experiments, </w:t>
-      </w:r>
-      <w:r>
+      <w:r>
+        <w:rPr>
+          <w:szCs w:val="21"/>
+        </w:rPr>
+        <w:t xml:space="preserve">We also calculated the classification accuracy of the logistic regression model by computing the predicted values using the sigmoid function, and then transforming these predictions into class labels (1 or -1) based on a threshold (0.5). Afterwards, the function compares the </w:t>
+      </w:r>
+      <w:r>
+        <w:rPr>
+          <w:noProof/>
+          <w:szCs w:val="21"/>
+        </w:rPr>
         <w:lastRenderedPageBreak/>
-        <w:t>you can also write your gains and inspirations in here.</w:t>
-      </w:r>
-    </w:p>
-    <w:p>
-      <w:pPr>
-        <w:spacing w:line="260" w:lineRule="exact"/>
-      </w:pPr>
-    </w:p>
-    <w:p>
-      <w:pPr>
-        <w:spacing w:line="260" w:lineRule="exact"/>
-      </w:pPr>
-    </w:p>
-    <w:p>
-      <w:pPr>
-        <w:spacing w:line="260" w:lineRule="exact"/>
-      </w:pPr>
-    </w:p>
-    <w:p>
-      <w:pPr>
-        <w:spacing w:line="260" w:lineRule="exact"/>
-      </w:pPr>
-    </w:p>
-    <w:p>
-      <w:pPr>
-        <w:spacing w:line="260" w:lineRule="exact"/>
-      </w:pPr>
-    </w:p>
-    <w:p>
-      <w:pPr>
-        <w:spacing w:line="260" w:lineRule="exact"/>
-      </w:pPr>
-    </w:p>
-    <w:p>
-      <w:pPr>
-        <w:spacing w:line="260" w:lineRule="exact"/>
-      </w:pPr>
-    </w:p>
-    <w:p>
-      <w:pPr>
-        <w:spacing w:line="260" w:lineRule="exact"/>
-        <w:jc w:val="center"/>
-        <w:rPr>
-          <w:sz w:val="18"/>
-          <w:szCs w:val="18"/>
-        </w:rPr>
-      </w:pPr>
-      <w:r>
-        <w:rPr>
-          <w:noProof/>
-          <w:sz w:val="18"/>
-          <w:szCs w:val="18"/>
-        </w:rPr>
         <w:drawing>
-          <wp:anchor distT="0" distB="0" distL="114300" distR="114300" simplePos="0" relativeHeight="251658240" behindDoc="0" locked="0" layoutInCell="1" allowOverlap="1" wp14:anchorId="053050B6" wp14:editId="0E17F837">
+          <wp:anchor distT="0" distB="0" distL="114300" distR="114300" simplePos="0" relativeHeight="251664384" behindDoc="0" locked="0" layoutInCell="1" allowOverlap="1" wp14:anchorId="490E4A8A" wp14:editId="5220C06C">
             <wp:simplePos x="0" y="0"/>
             <wp:positionH relativeFrom="column">
-              <wp:posOffset>2132</wp:posOffset>
+              <wp:posOffset>3346450</wp:posOffset>
             </wp:positionH>
             <wp:positionV relativeFrom="paragraph">
-              <wp:posOffset>-104</wp:posOffset>
+              <wp:posOffset>116840</wp:posOffset>
             </wp:positionV>
-            <wp:extent cx="3050540" cy="2409825"/>
-            <wp:effectExtent l="0" t="0" r="0" b="9525"/>
-            <wp:wrapSquare wrapText="bothSides"/>
-            <wp:docPr id="2" name="图片 2"/>
+            <wp:extent cx="3050540" cy="2111375"/>
+            <wp:effectExtent l="0" t="0" r="0" b="3175"/>
+            <wp:wrapTopAndBottom/>
+            <wp:docPr id="1991810298" name="图片 3"/>
             <wp:cNvGraphicFramePr>
               <a:graphicFrameLocks xmlns:a="http://schemas.openxmlformats.org/drawingml/2006/main" noChangeAspect="1"/>
             </wp:cNvGraphicFramePr>
@@ -3663,8 +3551,10 @@
               <a:graphicData uri="http://schemas.openxmlformats.org/drawingml/2006/picture">
                 <pic:pic xmlns:pic="http://schemas.openxmlformats.org/drawingml/2006/picture">
                   <pic:nvPicPr>
-                    <pic:cNvPr id="1" name=""/>
-                    <pic:cNvPicPr/>
+                    <pic:cNvPr id="0" name="Picture 3"/>
+                    <pic:cNvPicPr>
+                      <a:picLocks noChangeAspect="1" noChangeArrowheads="1"/>
+                    </pic:cNvPicPr>
                   </pic:nvPicPr>
                   <pic:blipFill>
                     <a:blip r:embed="rId11" cstate="print">
@@ -3674,18 +3564,23 @@
                         </a:ext>
                       </a:extLst>
                     </a:blip>
+                    <a:srcRect/>
                     <a:stretch>
                       <a:fillRect/>
                     </a:stretch>
                   </pic:blipFill>
-                  <pic:spPr>
+                  <pic:spPr bwMode="auto">
                     <a:xfrm>
                       <a:off x="0" y="0"/>
-                      <a:ext cx="3050540" cy="2409825"/>
+                      <a:ext cx="3050540" cy="2111375"/>
                     </a:xfrm>
                     <a:prstGeom prst="rect">
                       <a:avLst/>
                     </a:prstGeom>
+                    <a:noFill/>
+                    <a:ln>
+                      <a:noFill/>
+                    </a:ln>
                   </pic:spPr>
                 </pic:pic>
               </a:graphicData>
@@ -3695,19 +3590,1432 @@
       </w:r>
       <w:r>
         <w:rPr>
+          <w:szCs w:val="21"/>
+        </w:rPr>
+        <w:t>predicted class labels with the actual class labels `y`, calculating the proportion of matches, which is the model's classification accuracy.</w:t>
+      </w:r>
+      <w:r>
+        <w:t xml:space="preserve"> </w:t>
+      </w:r>
+      <w:r>
+        <w:rPr>
+          <w:szCs w:val="21"/>
+        </w:rPr>
+        <w:t>The classification accuracy at different learning rates is shown in Table 1.</w:t>
+      </w:r>
+    </w:p>
+    <w:p>
+      <w:pPr>
+        <w:spacing w:line="260" w:lineRule="exact"/>
+        <w:jc w:val="center"/>
+        <w:rPr>
+          <w:sz w:val="18"/>
+          <w:szCs w:val="18"/>
+        </w:rPr>
+      </w:pPr>
+      <w:r>
+        <w:rPr>
           <w:rFonts w:hint="eastAsia"/>
           <w:sz w:val="18"/>
           <w:szCs w:val="18"/>
         </w:rPr>
-        <w:t>F</w:t>
+        <w:t>T</w:t>
       </w:r>
       <w:r>
         <w:rPr>
           <w:sz w:val="18"/>
           <w:szCs w:val="18"/>
         </w:rPr>
-        <w:t>igure. 1. Simulation results on the AWGN channel.</w:t>
-      </w:r>
+        <w:t xml:space="preserve">ABLE </w:t>
+      </w:r>
+      <w:r>
+        <w:rPr>
+          <w:rFonts w:hint="eastAsia"/>
+          <w:sz w:val="18"/>
+          <w:szCs w:val="18"/>
+        </w:rPr>
+        <w:t>1</w:t>
+      </w:r>
+    </w:p>
+    <w:p>
+      <w:pPr>
+        <w:spacing w:line="260" w:lineRule="exact"/>
+        <w:jc w:val="center"/>
+        <w:rPr>
+          <w:rFonts w:hint="eastAsia"/>
+          <w:sz w:val="18"/>
+          <w:szCs w:val="18"/>
+        </w:rPr>
+      </w:pPr>
+      <w:r>
+        <w:rPr>
+          <w:rFonts w:hint="eastAsia"/>
+          <w:szCs w:val="21"/>
+        </w:rPr>
+        <w:t>C</w:t>
+      </w:r>
+      <w:r>
+        <w:rPr>
+          <w:szCs w:val="21"/>
+        </w:rPr>
+        <w:t xml:space="preserve">lassification </w:t>
+      </w:r>
+      <w:r>
+        <w:rPr>
+          <w:rFonts w:hint="eastAsia"/>
+          <w:szCs w:val="21"/>
+        </w:rPr>
+        <w:t>A</w:t>
+      </w:r>
+      <w:r>
+        <w:rPr>
+          <w:szCs w:val="21"/>
+        </w:rPr>
+        <w:t xml:space="preserve">ccuracy of </w:t>
+      </w:r>
+      <w:r>
+        <w:rPr>
+          <w:rFonts w:hint="eastAsia"/>
+          <w:szCs w:val="21"/>
+        </w:rPr>
+        <w:t>L</w:t>
+      </w:r>
+      <w:r>
+        <w:rPr>
+          <w:szCs w:val="21"/>
+        </w:rPr>
+        <w:t xml:space="preserve">ogistic </w:t>
+      </w:r>
+      <w:r>
+        <w:rPr>
+          <w:rFonts w:hint="eastAsia"/>
+          <w:szCs w:val="21"/>
+        </w:rPr>
+        <w:t>R</w:t>
+      </w:r>
+      <w:r>
+        <w:rPr>
+          <w:szCs w:val="21"/>
+        </w:rPr>
+        <w:t xml:space="preserve">egression </w:t>
+      </w:r>
+      <w:r>
+        <w:rPr>
+          <w:rFonts w:hint="eastAsia"/>
+          <w:szCs w:val="21"/>
+        </w:rPr>
+        <w:t>M</w:t>
+      </w:r>
+      <w:r>
+        <w:rPr>
+          <w:szCs w:val="21"/>
+        </w:rPr>
+        <w:t>odel</w:t>
+      </w:r>
+    </w:p>
+    <w:tbl>
+      <w:tblPr>
+        <w:tblStyle w:val="a3"/>
+        <w:tblW w:w="0" w:type="auto"/>
+        <w:jc w:val="center"/>
+        <w:tblLook w:val="04A0" w:firstRow="1" w:lastRow="0" w:firstColumn="1" w:lastColumn="0" w:noHBand="0" w:noVBand="1"/>
+      </w:tblPr>
+      <w:tblGrid>
+        <w:gridCol w:w="2073"/>
+        <w:gridCol w:w="1325"/>
+        <w:gridCol w:w="1396"/>
+      </w:tblGrid>
+      <w:tr>
+        <w:trPr>
+          <w:jc w:val="center"/>
+        </w:trPr>
+        <w:tc>
+          <w:tcPr>
+            <w:tcW w:w="2073" w:type="dxa"/>
+          </w:tcPr>
+          <w:p>
+            <w:pPr>
+              <w:spacing w:line="260" w:lineRule="exact"/>
+              <w:jc w:val="center"/>
+              <w:rPr>
+                <w:sz w:val="18"/>
+                <w:szCs w:val="18"/>
+              </w:rPr>
+            </w:pPr>
+            <w:r>
+              <w:rPr>
+                <w:rFonts w:hint="eastAsia"/>
+                <w:szCs w:val="21"/>
+              </w:rPr>
+              <w:t>L</w:t>
+            </w:r>
+            <w:r>
+              <w:rPr>
+                <w:szCs w:val="21"/>
+              </w:rPr>
+              <w:t xml:space="preserve">earning </w:t>
+            </w:r>
+            <w:r>
+              <w:rPr>
+                <w:rFonts w:hint="eastAsia"/>
+                <w:szCs w:val="21"/>
+              </w:rPr>
+              <w:t>R</w:t>
+            </w:r>
+            <w:r>
+              <w:rPr>
+                <w:szCs w:val="21"/>
+              </w:rPr>
+              <w:t>ate</w:t>
+            </w:r>
+          </w:p>
+        </w:tc>
+        <w:tc>
+          <w:tcPr>
+            <w:tcW w:w="1325" w:type="dxa"/>
+          </w:tcPr>
+          <w:p>
+            <w:pPr>
+              <w:spacing w:line="260" w:lineRule="exact"/>
+              <w:jc w:val="center"/>
+              <w:rPr>
+                <w:sz w:val="18"/>
+                <w:szCs w:val="18"/>
+              </w:rPr>
+            </w:pPr>
+            <w:r>
+              <w:rPr>
+                <w:rFonts w:hint="eastAsia"/>
+                <w:sz w:val="18"/>
+                <w:szCs w:val="18"/>
+              </w:rPr>
+              <w:t>I</w:t>
+            </w:r>
+            <w:r>
+              <w:rPr>
+                <w:sz w:val="18"/>
+                <w:szCs w:val="18"/>
+              </w:rPr>
+              <w:t>terations</w:t>
+            </w:r>
+          </w:p>
+        </w:tc>
+        <w:tc>
+          <w:tcPr>
+            <w:tcW w:w="1396" w:type="dxa"/>
+          </w:tcPr>
+          <w:p>
+            <w:pPr>
+              <w:spacing w:line="260" w:lineRule="exact"/>
+              <w:jc w:val="center"/>
+              <w:rPr>
+                <w:sz w:val="18"/>
+                <w:szCs w:val="18"/>
+              </w:rPr>
+            </w:pPr>
+            <w:r>
+              <w:rPr>
+                <w:rFonts w:hint="eastAsia"/>
+                <w:szCs w:val="21"/>
+              </w:rPr>
+              <w:t>A</w:t>
+            </w:r>
+            <w:r>
+              <w:rPr>
+                <w:szCs w:val="21"/>
+              </w:rPr>
+              <w:t>ccuracy</w:t>
+            </w:r>
+          </w:p>
+        </w:tc>
+      </w:tr>
+      <w:tr>
+        <w:trPr>
+          <w:jc w:val="center"/>
+        </w:trPr>
+        <w:tc>
+          <w:tcPr>
+            <w:tcW w:w="2073" w:type="dxa"/>
+          </w:tcPr>
+          <w:p>
+            <w:pPr>
+              <w:spacing w:line="260" w:lineRule="exact"/>
+              <w:jc w:val="center"/>
+              <w:rPr>
+                <w:sz w:val="18"/>
+                <w:szCs w:val="18"/>
+              </w:rPr>
+            </w:pPr>
+            <w:r>
+              <w:rPr>
+                <w:sz w:val="18"/>
+                <w:szCs w:val="18"/>
+              </w:rPr>
+              <w:t>0.0001</w:t>
+            </w:r>
+          </w:p>
+        </w:tc>
+        <w:tc>
+          <w:tcPr>
+            <w:tcW w:w="1325" w:type="dxa"/>
+            <w:vMerge w:val="restart"/>
+            <w:vAlign w:val="center"/>
+          </w:tcPr>
+          <w:p>
+            <w:pPr>
+              <w:spacing w:line="260" w:lineRule="exact"/>
+              <w:jc w:val="center"/>
+              <w:rPr>
+                <w:sz w:val="18"/>
+                <w:szCs w:val="18"/>
+              </w:rPr>
+            </w:pPr>
+            <w:r>
+              <w:rPr>
+                <w:rFonts w:hint="eastAsia"/>
+                <w:sz w:val="18"/>
+                <w:szCs w:val="18"/>
+              </w:rPr>
+              <w:t>300</w:t>
+            </w:r>
+          </w:p>
+        </w:tc>
+        <w:tc>
+          <w:tcPr>
+            <w:tcW w:w="1396" w:type="dxa"/>
+          </w:tcPr>
+          <w:p>
+            <w:pPr>
+              <w:spacing w:line="260" w:lineRule="exact"/>
+              <w:jc w:val="center"/>
+              <w:rPr>
+                <w:sz w:val="18"/>
+                <w:szCs w:val="18"/>
+              </w:rPr>
+            </w:pPr>
+            <w:r>
+              <w:rPr>
+                <w:sz w:val="18"/>
+                <w:szCs w:val="18"/>
+              </w:rPr>
+              <w:t>0.76</w:t>
+            </w:r>
+          </w:p>
+        </w:tc>
+      </w:tr>
+      <w:tr>
+        <w:trPr>
+          <w:jc w:val="center"/>
+        </w:trPr>
+        <w:tc>
+          <w:tcPr>
+            <w:tcW w:w="2073" w:type="dxa"/>
+          </w:tcPr>
+          <w:p>
+            <w:pPr>
+              <w:spacing w:line="260" w:lineRule="exact"/>
+              <w:jc w:val="center"/>
+              <w:rPr>
+                <w:rFonts w:hint="eastAsia"/>
+                <w:sz w:val="18"/>
+                <w:szCs w:val="18"/>
+              </w:rPr>
+            </w:pPr>
+            <w:r>
+              <w:rPr>
+                <w:sz w:val="18"/>
+                <w:szCs w:val="18"/>
+              </w:rPr>
+              <w:t>0.00</w:t>
+            </w:r>
+            <w:r>
+              <w:rPr>
+                <w:rFonts w:hint="eastAsia"/>
+                <w:sz w:val="18"/>
+                <w:szCs w:val="18"/>
+              </w:rPr>
+              <w:t>05</w:t>
+            </w:r>
+          </w:p>
+        </w:tc>
+        <w:tc>
+          <w:tcPr>
+            <w:tcW w:w="1325" w:type="dxa"/>
+            <w:vMerge/>
+          </w:tcPr>
+          <w:p>
+            <w:pPr>
+              <w:spacing w:line="260" w:lineRule="exact"/>
+              <w:jc w:val="center"/>
+              <w:rPr>
+                <w:sz w:val="18"/>
+                <w:szCs w:val="18"/>
+              </w:rPr>
+            </w:pPr>
+          </w:p>
+        </w:tc>
+        <w:tc>
+          <w:tcPr>
+            <w:tcW w:w="1396" w:type="dxa"/>
+          </w:tcPr>
+          <w:p>
+            <w:pPr>
+              <w:spacing w:line="260" w:lineRule="exact"/>
+              <w:jc w:val="center"/>
+              <w:rPr>
+                <w:sz w:val="18"/>
+                <w:szCs w:val="18"/>
+              </w:rPr>
+            </w:pPr>
+            <w:r>
+              <w:rPr>
+                <w:sz w:val="18"/>
+                <w:szCs w:val="18"/>
+              </w:rPr>
+              <w:t>0.76</w:t>
+            </w:r>
+          </w:p>
+        </w:tc>
+      </w:tr>
+      <w:tr>
+        <w:trPr>
+          <w:jc w:val="center"/>
+        </w:trPr>
+        <w:tc>
+          <w:tcPr>
+            <w:tcW w:w="2073" w:type="dxa"/>
+          </w:tcPr>
+          <w:p>
+            <w:pPr>
+              <w:spacing w:line="260" w:lineRule="exact"/>
+              <w:jc w:val="center"/>
+              <w:rPr>
+                <w:rFonts w:hint="eastAsia"/>
+                <w:sz w:val="18"/>
+                <w:szCs w:val="18"/>
+              </w:rPr>
+            </w:pPr>
+            <w:r>
+              <w:rPr>
+                <w:sz w:val="18"/>
+                <w:szCs w:val="18"/>
+              </w:rPr>
+              <w:t>0.0</w:t>
+            </w:r>
+            <w:r>
+              <w:rPr>
+                <w:rFonts w:hint="eastAsia"/>
+                <w:sz w:val="18"/>
+                <w:szCs w:val="18"/>
+              </w:rPr>
+              <w:t>05</w:t>
+            </w:r>
+          </w:p>
+        </w:tc>
+        <w:tc>
+          <w:tcPr>
+            <w:tcW w:w="1325" w:type="dxa"/>
+            <w:vMerge/>
+          </w:tcPr>
+          <w:p>
+            <w:pPr>
+              <w:spacing w:line="260" w:lineRule="exact"/>
+              <w:jc w:val="center"/>
+              <w:rPr>
+                <w:sz w:val="18"/>
+                <w:szCs w:val="18"/>
+              </w:rPr>
+            </w:pPr>
+          </w:p>
+        </w:tc>
+        <w:tc>
+          <w:tcPr>
+            <w:tcW w:w="1396" w:type="dxa"/>
+          </w:tcPr>
+          <w:p>
+            <w:pPr>
+              <w:spacing w:line="260" w:lineRule="exact"/>
+              <w:jc w:val="center"/>
+              <w:rPr>
+                <w:sz w:val="18"/>
+                <w:szCs w:val="18"/>
+              </w:rPr>
+            </w:pPr>
+            <w:r>
+              <w:rPr>
+                <w:sz w:val="18"/>
+                <w:szCs w:val="18"/>
+              </w:rPr>
+              <w:t>0.76</w:t>
+            </w:r>
+          </w:p>
+        </w:tc>
+      </w:tr>
+    </w:tbl>
+    <w:p>
+      <w:pPr>
+        <w:spacing w:line="260" w:lineRule="exact"/>
+        <w:rPr>
+          <w:szCs w:val="21"/>
+        </w:rPr>
+      </w:pPr>
+    </w:p>
+    <w:p>
+      <w:pPr>
+        <w:spacing w:line="260" w:lineRule="exact"/>
+        <w:rPr>
+          <w:szCs w:val="21"/>
+        </w:rPr>
+      </w:pPr>
+      <w:r>
+        <w:rPr>
+          <w:szCs w:val="21"/>
+        </w:rPr>
+        <w:t>It can be observed that different learning rates have no effect on the classification accuracy. Even though the loss values of the loss function are low, the classification accuracy does not exceed 0.8, indicating that logistic regression performs moderately when evaluated using classification accuracy.</w:t>
+      </w:r>
+    </w:p>
+    <w:p>
+      <w:pPr>
+        <w:spacing w:line="260" w:lineRule="exact"/>
+        <w:rPr>
+          <w:rFonts w:hint="eastAsia"/>
+          <w:szCs w:val="21"/>
+        </w:rPr>
+      </w:pPr>
+      <w:r>
+        <w:rPr>
+          <w:noProof/>
+          <w:szCs w:val="21"/>
+        </w:rPr>
+        <w:drawing>
+          <wp:anchor distT="0" distB="0" distL="114300" distR="114300" simplePos="0" relativeHeight="251662336" behindDoc="0" locked="0" layoutInCell="1" allowOverlap="1" wp14:anchorId="53D8B42B" wp14:editId="2FE3419E">
+            <wp:simplePos x="0" y="0"/>
+            <wp:positionH relativeFrom="column">
+              <wp:posOffset>-63811</wp:posOffset>
+            </wp:positionH>
+            <wp:positionV relativeFrom="paragraph">
+              <wp:posOffset>1577638</wp:posOffset>
+            </wp:positionV>
+            <wp:extent cx="3050540" cy="2139315"/>
+            <wp:effectExtent l="0" t="0" r="0" b="0"/>
+            <wp:wrapTopAndBottom/>
+            <wp:docPr id="1729627405" name="图片 1"/>
+            <wp:cNvGraphicFramePr>
+              <a:graphicFrameLocks xmlns:a="http://schemas.openxmlformats.org/drawingml/2006/main" noChangeAspect="1"/>
+            </wp:cNvGraphicFramePr>
+            <a:graphic xmlns:a="http://schemas.openxmlformats.org/drawingml/2006/main">
+              <a:graphicData uri="http://schemas.openxmlformats.org/drawingml/2006/picture">
+                <pic:pic xmlns:pic="http://schemas.openxmlformats.org/drawingml/2006/picture">
+                  <pic:nvPicPr>
+                    <pic:cNvPr id="0" name="Picture 1"/>
+                    <pic:cNvPicPr>
+                      <a:picLocks noChangeAspect="1" noChangeArrowheads="1"/>
+                    </pic:cNvPicPr>
+                  </pic:nvPicPr>
+                  <pic:blipFill>
+                    <a:blip r:embed="rId12" cstate="print">
+                      <a:extLst>
+                        <a:ext uri="{28A0092B-C50C-407E-A947-70E740481C1C}">
+                          <a14:useLocalDpi xmlns:a14="http://schemas.microsoft.com/office/drawing/2010/main" val="0"/>
+                        </a:ext>
+                      </a:extLst>
+                    </a:blip>
+                    <a:srcRect/>
+                    <a:stretch>
+                      <a:fillRect/>
+                    </a:stretch>
+                  </pic:blipFill>
+                  <pic:spPr bwMode="auto">
+                    <a:xfrm>
+                      <a:off x="0" y="0"/>
+                      <a:ext cx="3050540" cy="2139315"/>
+                    </a:xfrm>
+                    <a:prstGeom prst="rect">
+                      <a:avLst/>
+                    </a:prstGeom>
+                    <a:noFill/>
+                    <a:ln>
+                      <a:noFill/>
+                    </a:ln>
+                  </pic:spPr>
+                </pic:pic>
+              </a:graphicData>
+            </a:graphic>
+          </wp:anchor>
+        </w:drawing>
+      </w:r>
+      <w:r>
+        <w:rPr>
+          <w:szCs w:val="21"/>
+        </w:rPr>
+        <w:t>Next, we defined and calculated the hinge loss function and its gradient. We then updated the model parameters of the support vector machine using stochastic gradient descent, recording the loss values for both the training and validation sets at each iteration. Finally, we plotted these loss values as curves. We also adjusted the learning rates to test the classification performance of the support vector machine at different learning rates. The curves of the loss function are shown in Figures 4, 5, and 6 respectively.</w:t>
+      </w:r>
+    </w:p>
+    <w:p>
+      <w:pPr>
+        <w:spacing w:line="260" w:lineRule="exact"/>
+        <w:jc w:val="center"/>
+        <w:rPr>
+          <w:rFonts w:hint="eastAsia"/>
+          <w:sz w:val="18"/>
+          <w:szCs w:val="18"/>
+        </w:rPr>
+      </w:pPr>
+      <w:r>
+        <w:rPr>
+          <w:rFonts w:hint="eastAsia"/>
+          <w:sz w:val="18"/>
+          <w:szCs w:val="18"/>
+        </w:rPr>
+        <w:t>F</w:t>
+      </w:r>
+      <w:r>
+        <w:rPr>
+          <w:sz w:val="18"/>
+          <w:szCs w:val="18"/>
+        </w:rPr>
+        <w:t xml:space="preserve">igure. </w:t>
+      </w:r>
+      <w:r>
+        <w:rPr>
+          <w:rFonts w:hint="eastAsia"/>
+          <w:sz w:val="18"/>
+          <w:szCs w:val="18"/>
+        </w:rPr>
+        <w:t>4</w:t>
+      </w:r>
+      <w:r>
+        <w:rPr>
+          <w:sz w:val="18"/>
+          <w:szCs w:val="18"/>
+        </w:rPr>
+        <w:t xml:space="preserve">. </w:t>
+      </w:r>
+      <w:r>
+        <w:rPr>
+          <w:sz w:val="18"/>
+          <w:szCs w:val="18"/>
+        </w:rPr>
+        <w:t xml:space="preserve">Loss curve (learning rate </w:t>
+      </w:r>
+      <w:r>
+        <w:rPr>
+          <w:sz w:val="18"/>
+          <w:szCs w:val="18"/>
+        </w:rPr>
+        <w:t>0.0</w:t>
+      </w:r>
+      <w:r>
+        <w:rPr>
+          <w:rFonts w:hint="eastAsia"/>
+          <w:sz w:val="18"/>
+          <w:szCs w:val="18"/>
+        </w:rPr>
+        <w:t>05</w:t>
+      </w:r>
+      <w:r>
+        <w:rPr>
+          <w:sz w:val="18"/>
+          <w:szCs w:val="18"/>
+        </w:rPr>
+        <w:t xml:space="preserve">, iterations </w:t>
+      </w:r>
+      <w:r>
+        <w:rPr>
+          <w:rFonts w:hint="eastAsia"/>
+          <w:sz w:val="18"/>
+          <w:szCs w:val="18"/>
+        </w:rPr>
+        <w:t>5</w:t>
+      </w:r>
+      <w:r>
+        <w:rPr>
+          <w:sz w:val="18"/>
+          <w:szCs w:val="18"/>
+        </w:rPr>
+        <w:t>00).</w:t>
+      </w:r>
+    </w:p>
+    <w:p>
+      <w:pPr>
+        <w:spacing w:line="260" w:lineRule="exact"/>
+        <w:rPr>
+          <w:szCs w:val="21"/>
+        </w:rPr>
+      </w:pPr>
+      <w:r>
+        <w:rPr>
+          <w:noProof/>
+          <w:szCs w:val="21"/>
+        </w:rPr>
+        <w:drawing>
+          <wp:anchor distT="0" distB="0" distL="114300" distR="114300" simplePos="0" relativeHeight="251663360" behindDoc="0" locked="0" layoutInCell="1" allowOverlap="1" wp14:anchorId="275CF746" wp14:editId="681CB1F0">
+            <wp:simplePos x="0" y="0"/>
+            <wp:positionH relativeFrom="column">
+              <wp:posOffset>-61595</wp:posOffset>
+            </wp:positionH>
+            <wp:positionV relativeFrom="paragraph">
+              <wp:posOffset>192405</wp:posOffset>
+            </wp:positionV>
+            <wp:extent cx="3050540" cy="2139315"/>
+            <wp:effectExtent l="0" t="0" r="0" b="0"/>
+            <wp:wrapTopAndBottom/>
+            <wp:docPr id="2038562276" name="图片 2"/>
+            <wp:cNvGraphicFramePr>
+              <a:graphicFrameLocks xmlns:a="http://schemas.openxmlformats.org/drawingml/2006/main" noChangeAspect="1"/>
+            </wp:cNvGraphicFramePr>
+            <a:graphic xmlns:a="http://schemas.openxmlformats.org/drawingml/2006/main">
+              <a:graphicData uri="http://schemas.openxmlformats.org/drawingml/2006/picture">
+                <pic:pic xmlns:pic="http://schemas.openxmlformats.org/drawingml/2006/picture">
+                  <pic:nvPicPr>
+                    <pic:cNvPr id="0" name="Picture 2"/>
+                    <pic:cNvPicPr>
+                      <a:picLocks noChangeAspect="1" noChangeArrowheads="1"/>
+                    </pic:cNvPicPr>
+                  </pic:nvPicPr>
+                  <pic:blipFill>
+                    <a:blip r:embed="rId13" cstate="print">
+                      <a:extLst>
+                        <a:ext uri="{28A0092B-C50C-407E-A947-70E740481C1C}">
+                          <a14:useLocalDpi xmlns:a14="http://schemas.microsoft.com/office/drawing/2010/main" val="0"/>
+                        </a:ext>
+                      </a:extLst>
+                    </a:blip>
+                    <a:srcRect/>
+                    <a:stretch>
+                      <a:fillRect/>
+                    </a:stretch>
+                  </pic:blipFill>
+                  <pic:spPr bwMode="auto">
+                    <a:xfrm>
+                      <a:off x="0" y="0"/>
+                      <a:ext cx="3050540" cy="2139315"/>
+                    </a:xfrm>
+                    <a:prstGeom prst="rect">
+                      <a:avLst/>
+                    </a:prstGeom>
+                    <a:noFill/>
+                    <a:ln>
+                      <a:noFill/>
+                    </a:ln>
+                  </pic:spPr>
+                </pic:pic>
+              </a:graphicData>
+            </a:graphic>
+          </wp:anchor>
+        </w:drawing>
+      </w:r>
+    </w:p>
+    <w:p>
+      <w:pPr>
+        <w:spacing w:line="260" w:lineRule="exact"/>
+        <w:jc w:val="center"/>
+        <w:rPr>
+          <w:rFonts w:hint="eastAsia"/>
+          <w:sz w:val="18"/>
+          <w:szCs w:val="18"/>
+        </w:rPr>
+      </w:pPr>
+      <w:r>
+        <w:rPr>
+          <w:rFonts w:hint="eastAsia"/>
+          <w:sz w:val="18"/>
+          <w:szCs w:val="18"/>
+        </w:rPr>
+        <w:t>F</w:t>
+      </w:r>
+      <w:r>
+        <w:rPr>
+          <w:sz w:val="18"/>
+          <w:szCs w:val="18"/>
+        </w:rPr>
+        <w:t xml:space="preserve">igure. </w:t>
+      </w:r>
+      <w:r>
+        <w:rPr>
+          <w:rFonts w:hint="eastAsia"/>
+          <w:sz w:val="18"/>
+          <w:szCs w:val="18"/>
+        </w:rPr>
+        <w:t>5</w:t>
+      </w:r>
+      <w:r>
+        <w:rPr>
+          <w:sz w:val="18"/>
+          <w:szCs w:val="18"/>
+        </w:rPr>
+        <w:t xml:space="preserve">. </w:t>
+      </w:r>
+      <w:r>
+        <w:rPr>
+          <w:sz w:val="18"/>
+          <w:szCs w:val="18"/>
+        </w:rPr>
+        <w:t xml:space="preserve">Loss curve (learning rate </w:t>
+      </w:r>
+      <w:r>
+        <w:rPr>
+          <w:sz w:val="18"/>
+          <w:szCs w:val="18"/>
+        </w:rPr>
+        <w:t>0.01</w:t>
+      </w:r>
+      <w:r>
+        <w:rPr>
+          <w:sz w:val="18"/>
+          <w:szCs w:val="18"/>
+        </w:rPr>
+        <w:t xml:space="preserve">, iterations </w:t>
+      </w:r>
+      <w:r>
+        <w:rPr>
+          <w:rFonts w:hint="eastAsia"/>
+          <w:sz w:val="18"/>
+          <w:szCs w:val="18"/>
+        </w:rPr>
+        <w:t>5</w:t>
+      </w:r>
+      <w:r>
+        <w:rPr>
+          <w:sz w:val="18"/>
+          <w:szCs w:val="18"/>
+        </w:rPr>
+        <w:t>00).</w:t>
+      </w:r>
+    </w:p>
+    <w:p>
+      <w:pPr>
+        <w:spacing w:line="260" w:lineRule="exact"/>
+        <w:rPr>
+          <w:szCs w:val="21"/>
+        </w:rPr>
+      </w:pPr>
+    </w:p>
+    <w:p>
+      <w:pPr>
+        <w:spacing w:line="260" w:lineRule="exact"/>
+        <w:jc w:val="center"/>
+        <w:rPr>
+          <w:rFonts w:hint="eastAsia"/>
+          <w:sz w:val="18"/>
+          <w:szCs w:val="18"/>
+        </w:rPr>
+      </w:pPr>
+      <w:r>
+        <w:rPr>
+          <w:rFonts w:hint="eastAsia"/>
+          <w:sz w:val="18"/>
+          <w:szCs w:val="18"/>
+        </w:rPr>
+        <w:t>F</w:t>
+      </w:r>
+      <w:r>
+        <w:rPr>
+          <w:sz w:val="18"/>
+          <w:szCs w:val="18"/>
+        </w:rPr>
+        <w:t xml:space="preserve">igure. </w:t>
+      </w:r>
+      <w:r>
+        <w:rPr>
+          <w:rFonts w:hint="eastAsia"/>
+          <w:sz w:val="18"/>
+          <w:szCs w:val="18"/>
+        </w:rPr>
+        <w:t>6</w:t>
+      </w:r>
+      <w:r>
+        <w:rPr>
+          <w:sz w:val="18"/>
+          <w:szCs w:val="18"/>
+        </w:rPr>
+        <w:t xml:space="preserve">. </w:t>
+      </w:r>
+      <w:r>
+        <w:rPr>
+          <w:sz w:val="18"/>
+          <w:szCs w:val="18"/>
+        </w:rPr>
+        <w:t xml:space="preserve">Loss curve (learning rate </w:t>
+      </w:r>
+      <w:r>
+        <w:rPr>
+          <w:sz w:val="18"/>
+          <w:szCs w:val="18"/>
+        </w:rPr>
+        <w:t>0.0</w:t>
+      </w:r>
+      <w:r>
+        <w:rPr>
+          <w:rFonts w:hint="eastAsia"/>
+          <w:sz w:val="18"/>
+          <w:szCs w:val="18"/>
+        </w:rPr>
+        <w:t>5</w:t>
+      </w:r>
+      <w:r>
+        <w:rPr>
+          <w:sz w:val="18"/>
+          <w:szCs w:val="18"/>
+        </w:rPr>
+        <w:t xml:space="preserve">, iterations </w:t>
+      </w:r>
+      <w:r>
+        <w:rPr>
+          <w:rFonts w:hint="eastAsia"/>
+          <w:sz w:val="18"/>
+          <w:szCs w:val="18"/>
+        </w:rPr>
+        <w:t>5</w:t>
+      </w:r>
+      <w:r>
+        <w:rPr>
+          <w:sz w:val="18"/>
+          <w:szCs w:val="18"/>
+        </w:rPr>
+        <w:t>00).</w:t>
+      </w:r>
+    </w:p>
+    <w:p>
+      <w:pPr>
+        <w:spacing w:line="260" w:lineRule="exact"/>
+        <w:rPr>
+          <w:szCs w:val="21"/>
+        </w:rPr>
+      </w:pPr>
+    </w:p>
+    <w:p>
+      <w:pPr>
+        <w:spacing w:line="260" w:lineRule="exact"/>
+        <w:rPr>
+          <w:szCs w:val="21"/>
+        </w:rPr>
+      </w:pPr>
+      <w:r>
+        <w:rPr>
+          <w:szCs w:val="21"/>
+        </w:rPr>
+        <w:t>Similarly, we also calculated the classification accuracy, and the results are presented in Table 2.</w:t>
+      </w:r>
+    </w:p>
+    <w:p>
+      <w:pPr>
+        <w:spacing w:line="260" w:lineRule="exact"/>
+        <w:rPr>
+          <w:szCs w:val="21"/>
+        </w:rPr>
+      </w:pPr>
+    </w:p>
+    <w:p>
+      <w:pPr>
+        <w:spacing w:line="260" w:lineRule="exact"/>
+        <w:jc w:val="center"/>
+        <w:rPr>
+          <w:sz w:val="18"/>
+          <w:szCs w:val="18"/>
+        </w:rPr>
+      </w:pPr>
+      <w:r>
+        <w:rPr>
+          <w:rFonts w:hint="eastAsia"/>
+          <w:sz w:val="18"/>
+          <w:szCs w:val="18"/>
+        </w:rPr>
+        <w:t>T</w:t>
+      </w:r>
+      <w:r>
+        <w:rPr>
+          <w:sz w:val="18"/>
+          <w:szCs w:val="18"/>
+        </w:rPr>
+        <w:t xml:space="preserve">ABLE </w:t>
+      </w:r>
+      <w:r>
+        <w:rPr>
+          <w:rFonts w:hint="eastAsia"/>
+          <w:sz w:val="18"/>
+          <w:szCs w:val="18"/>
+        </w:rPr>
+        <w:t>2</w:t>
+      </w:r>
+    </w:p>
+    <w:p>
+      <w:pPr>
+        <w:spacing w:line="260" w:lineRule="exact"/>
+        <w:jc w:val="center"/>
+        <w:rPr>
+          <w:rFonts w:hint="eastAsia"/>
+          <w:sz w:val="18"/>
+          <w:szCs w:val="18"/>
+        </w:rPr>
+      </w:pPr>
+      <w:r>
+        <w:rPr>
+          <w:rFonts w:hint="eastAsia"/>
+          <w:szCs w:val="21"/>
+        </w:rPr>
+        <w:t>C</w:t>
+      </w:r>
+      <w:r>
+        <w:rPr>
+          <w:szCs w:val="21"/>
+        </w:rPr>
+        <w:t xml:space="preserve">lassification </w:t>
+      </w:r>
+      <w:r>
+        <w:rPr>
+          <w:rFonts w:hint="eastAsia"/>
+          <w:szCs w:val="21"/>
+        </w:rPr>
+        <w:t>A</w:t>
+      </w:r>
+      <w:r>
+        <w:rPr>
+          <w:szCs w:val="21"/>
+        </w:rPr>
+        <w:t xml:space="preserve">ccuracy of </w:t>
+      </w:r>
+      <w:r>
+        <w:rPr>
+          <w:rFonts w:hint="eastAsia"/>
+          <w:szCs w:val="21"/>
+        </w:rPr>
+        <w:t>SVM</w:t>
+      </w:r>
+      <w:r>
+        <w:rPr>
+          <w:szCs w:val="21"/>
+        </w:rPr>
+        <w:t xml:space="preserve"> </w:t>
+      </w:r>
+      <w:r>
+        <w:rPr>
+          <w:rFonts w:hint="eastAsia"/>
+          <w:szCs w:val="21"/>
+        </w:rPr>
+        <w:t>M</w:t>
+      </w:r>
+      <w:r>
+        <w:rPr>
+          <w:szCs w:val="21"/>
+        </w:rPr>
+        <w:t>odel</w:t>
+      </w:r>
+    </w:p>
+    <w:tbl>
+      <w:tblPr>
+        <w:tblStyle w:val="a3"/>
+        <w:tblW w:w="0" w:type="auto"/>
+        <w:jc w:val="center"/>
+        <w:tblLook w:val="04A0" w:firstRow="1" w:lastRow="0" w:firstColumn="1" w:lastColumn="0" w:noHBand="0" w:noVBand="1"/>
+      </w:tblPr>
+      <w:tblGrid>
+        <w:gridCol w:w="2073"/>
+        <w:gridCol w:w="1325"/>
+        <w:gridCol w:w="1396"/>
+      </w:tblGrid>
+      <w:tr>
+        <w:trPr>
+          <w:jc w:val="center"/>
+        </w:trPr>
+        <w:tc>
+          <w:tcPr>
+            <w:tcW w:w="2073" w:type="dxa"/>
+          </w:tcPr>
+          <w:p>
+            <w:pPr>
+              <w:spacing w:line="260" w:lineRule="exact"/>
+              <w:jc w:val="center"/>
+              <w:rPr>
+                <w:sz w:val="18"/>
+                <w:szCs w:val="18"/>
+              </w:rPr>
+            </w:pPr>
+            <w:r>
+              <w:rPr>
+                <w:rFonts w:hint="eastAsia"/>
+                <w:szCs w:val="21"/>
+              </w:rPr>
+              <w:t>L</w:t>
+            </w:r>
+            <w:r>
+              <w:rPr>
+                <w:szCs w:val="21"/>
+              </w:rPr>
+              <w:t xml:space="preserve">earning </w:t>
+            </w:r>
+            <w:r>
+              <w:rPr>
+                <w:rFonts w:hint="eastAsia"/>
+                <w:szCs w:val="21"/>
+              </w:rPr>
+              <w:t>R</w:t>
+            </w:r>
+            <w:r>
+              <w:rPr>
+                <w:szCs w:val="21"/>
+              </w:rPr>
+              <w:t>ate</w:t>
+            </w:r>
+          </w:p>
+        </w:tc>
+        <w:tc>
+          <w:tcPr>
+            <w:tcW w:w="1325" w:type="dxa"/>
+          </w:tcPr>
+          <w:p>
+            <w:pPr>
+              <w:spacing w:line="260" w:lineRule="exact"/>
+              <w:jc w:val="center"/>
+              <w:rPr>
+                <w:sz w:val="18"/>
+                <w:szCs w:val="18"/>
+              </w:rPr>
+            </w:pPr>
+            <w:r>
+              <w:rPr>
+                <w:rFonts w:hint="eastAsia"/>
+                <w:sz w:val="18"/>
+                <w:szCs w:val="18"/>
+              </w:rPr>
+              <w:t>I</w:t>
+            </w:r>
+            <w:r>
+              <w:rPr>
+                <w:sz w:val="18"/>
+                <w:szCs w:val="18"/>
+              </w:rPr>
+              <w:t>terations</w:t>
+            </w:r>
+          </w:p>
+        </w:tc>
+        <w:tc>
+          <w:tcPr>
+            <w:tcW w:w="1396" w:type="dxa"/>
+          </w:tcPr>
+          <w:p>
+            <w:pPr>
+              <w:spacing w:line="260" w:lineRule="exact"/>
+              <w:jc w:val="center"/>
+              <w:rPr>
+                <w:sz w:val="18"/>
+                <w:szCs w:val="18"/>
+              </w:rPr>
+            </w:pPr>
+            <w:r>
+              <w:rPr>
+                <w:rFonts w:hint="eastAsia"/>
+                <w:szCs w:val="21"/>
+              </w:rPr>
+              <w:t>A</w:t>
+            </w:r>
+            <w:r>
+              <w:rPr>
+                <w:szCs w:val="21"/>
+              </w:rPr>
+              <w:t>ccuracy</w:t>
+            </w:r>
+          </w:p>
+        </w:tc>
+      </w:tr>
+      <w:tr>
+        <w:trPr>
+          <w:jc w:val="center"/>
+        </w:trPr>
+        <w:tc>
+          <w:tcPr>
+            <w:tcW w:w="2073" w:type="dxa"/>
+          </w:tcPr>
+          <w:p>
+            <w:pPr>
+              <w:spacing w:line="260" w:lineRule="exact"/>
+              <w:jc w:val="center"/>
+              <w:rPr>
+                <w:rFonts w:hint="eastAsia"/>
+                <w:sz w:val="18"/>
+                <w:szCs w:val="18"/>
+              </w:rPr>
+            </w:pPr>
+            <w:r>
+              <w:rPr>
+                <w:sz w:val="18"/>
+                <w:szCs w:val="18"/>
+              </w:rPr>
+              <w:t>0.00</w:t>
+            </w:r>
+            <w:r>
+              <w:rPr>
+                <w:rFonts w:hint="eastAsia"/>
+                <w:sz w:val="18"/>
+                <w:szCs w:val="18"/>
+              </w:rPr>
+              <w:t>5</w:t>
+            </w:r>
+          </w:p>
+        </w:tc>
+        <w:tc>
+          <w:tcPr>
+            <w:tcW w:w="1325" w:type="dxa"/>
+            <w:vMerge w:val="restart"/>
+            <w:vAlign w:val="center"/>
+          </w:tcPr>
+          <w:p>
+            <w:pPr>
+              <w:spacing w:line="260" w:lineRule="exact"/>
+              <w:jc w:val="center"/>
+              <w:rPr>
+                <w:sz w:val="18"/>
+                <w:szCs w:val="18"/>
+              </w:rPr>
+            </w:pPr>
+            <w:r>
+              <w:rPr>
+                <w:rFonts w:hint="eastAsia"/>
+                <w:sz w:val="18"/>
+                <w:szCs w:val="18"/>
+              </w:rPr>
+              <w:t>5</w:t>
+            </w:r>
+            <w:r>
+              <w:rPr>
+                <w:rFonts w:hint="eastAsia"/>
+                <w:sz w:val="18"/>
+                <w:szCs w:val="18"/>
+              </w:rPr>
+              <w:t>00</w:t>
+            </w:r>
+          </w:p>
+        </w:tc>
+        <w:tc>
+          <w:tcPr>
+            <w:tcW w:w="1396" w:type="dxa"/>
+          </w:tcPr>
+          <w:p>
+            <w:pPr>
+              <w:spacing w:line="260" w:lineRule="exact"/>
+              <w:jc w:val="center"/>
+              <w:rPr>
+                <w:sz w:val="18"/>
+                <w:szCs w:val="18"/>
+              </w:rPr>
+            </w:pPr>
+            <w:r>
+              <w:rPr>
+                <w:sz w:val="18"/>
+                <w:szCs w:val="18"/>
+              </w:rPr>
+              <w:t>0.76</w:t>
+            </w:r>
+          </w:p>
+        </w:tc>
+      </w:tr>
+      <w:tr>
+        <w:trPr>
+          <w:jc w:val="center"/>
+        </w:trPr>
+        <w:tc>
+          <w:tcPr>
+            <w:tcW w:w="2073" w:type="dxa"/>
+          </w:tcPr>
+          <w:p>
+            <w:pPr>
+              <w:spacing w:line="260" w:lineRule="exact"/>
+              <w:jc w:val="center"/>
+              <w:rPr>
+                <w:rFonts w:hint="eastAsia"/>
+                <w:sz w:val="18"/>
+                <w:szCs w:val="18"/>
+              </w:rPr>
+            </w:pPr>
+            <w:r>
+              <w:rPr>
+                <w:sz w:val="18"/>
+                <w:szCs w:val="18"/>
+              </w:rPr>
+              <w:t>0.0</w:t>
+            </w:r>
+            <w:r>
+              <w:rPr>
+                <w:rFonts w:hint="eastAsia"/>
+                <w:sz w:val="18"/>
+                <w:szCs w:val="18"/>
+              </w:rPr>
+              <w:t>1</w:t>
+            </w:r>
+          </w:p>
+        </w:tc>
+        <w:tc>
+          <w:tcPr>
+            <w:tcW w:w="1325" w:type="dxa"/>
+            <w:vMerge/>
+          </w:tcPr>
+          <w:p>
+            <w:pPr>
+              <w:spacing w:line="260" w:lineRule="exact"/>
+              <w:jc w:val="center"/>
+              <w:rPr>
+                <w:sz w:val="18"/>
+                <w:szCs w:val="18"/>
+              </w:rPr>
+            </w:pPr>
+          </w:p>
+        </w:tc>
+        <w:tc>
+          <w:tcPr>
+            <w:tcW w:w="1396" w:type="dxa"/>
+          </w:tcPr>
+          <w:p>
+            <w:pPr>
+              <w:spacing w:line="260" w:lineRule="exact"/>
+              <w:jc w:val="center"/>
+              <w:rPr>
+                <w:sz w:val="18"/>
+                <w:szCs w:val="18"/>
+              </w:rPr>
+            </w:pPr>
+            <w:r>
+              <w:rPr>
+                <w:sz w:val="18"/>
+                <w:szCs w:val="18"/>
+              </w:rPr>
+              <w:t>0.76</w:t>
+            </w:r>
+          </w:p>
+        </w:tc>
+      </w:tr>
+      <w:tr>
+        <w:trPr>
+          <w:jc w:val="center"/>
+        </w:trPr>
+        <w:tc>
+          <w:tcPr>
+            <w:tcW w:w="2073" w:type="dxa"/>
+          </w:tcPr>
+          <w:p>
+            <w:pPr>
+              <w:spacing w:line="260" w:lineRule="exact"/>
+              <w:jc w:val="center"/>
+              <w:rPr>
+                <w:rFonts w:hint="eastAsia"/>
+                <w:sz w:val="18"/>
+                <w:szCs w:val="18"/>
+              </w:rPr>
+            </w:pPr>
+            <w:r>
+              <w:rPr>
+                <w:sz w:val="18"/>
+                <w:szCs w:val="18"/>
+              </w:rPr>
+              <w:t>0.0</w:t>
+            </w:r>
+            <w:r>
+              <w:rPr>
+                <w:rFonts w:hint="eastAsia"/>
+                <w:sz w:val="18"/>
+                <w:szCs w:val="18"/>
+              </w:rPr>
+              <w:t>5</w:t>
+            </w:r>
+          </w:p>
+        </w:tc>
+        <w:tc>
+          <w:tcPr>
+            <w:tcW w:w="1325" w:type="dxa"/>
+            <w:vMerge/>
+          </w:tcPr>
+          <w:p>
+            <w:pPr>
+              <w:spacing w:line="260" w:lineRule="exact"/>
+              <w:jc w:val="center"/>
+              <w:rPr>
+                <w:sz w:val="18"/>
+                <w:szCs w:val="18"/>
+              </w:rPr>
+            </w:pPr>
+          </w:p>
+        </w:tc>
+        <w:tc>
+          <w:tcPr>
+            <w:tcW w:w="1396" w:type="dxa"/>
+          </w:tcPr>
+          <w:p>
+            <w:pPr>
+              <w:spacing w:line="260" w:lineRule="exact"/>
+              <w:jc w:val="center"/>
+              <w:rPr>
+                <w:sz w:val="18"/>
+                <w:szCs w:val="18"/>
+              </w:rPr>
+            </w:pPr>
+            <w:r>
+              <w:rPr>
+                <w:sz w:val="18"/>
+                <w:szCs w:val="18"/>
+              </w:rPr>
+              <w:t>0.76</w:t>
+            </w:r>
+          </w:p>
+        </w:tc>
+      </w:tr>
+    </w:tbl>
+    <w:p>
+      <w:pPr>
+        <w:spacing w:line="260" w:lineRule="exact"/>
+        <w:rPr>
+          <w:szCs w:val="21"/>
+        </w:rPr>
+      </w:pPr>
+    </w:p>
+    <w:p>
+      <w:pPr>
+        <w:spacing w:line="260" w:lineRule="exact"/>
+        <w:rPr>
+          <w:rFonts w:hint="eastAsia"/>
+          <w:szCs w:val="21"/>
+        </w:rPr>
+      </w:pPr>
+    </w:p>
+    <w:p>
+      <w:pPr>
+        <w:spacing w:line="260" w:lineRule="exact"/>
+        <w:rPr>
+          <w:szCs w:val="21"/>
+        </w:rPr>
+      </w:pPr>
+      <w:r>
+        <w:rPr>
+          <w:szCs w:val="21"/>
+        </w:rPr>
+        <w:t>From the data in the curve graphs and tables, we can draw conclusions similar to those with logistic regression.</w:t>
+      </w:r>
+    </w:p>
+    <w:p>
+      <w:pPr>
+        <w:pStyle w:val="2"/>
+        <w:numPr>
+          <w:ilvl w:val="0"/>
+          <w:numId w:val="2"/>
+        </w:numPr>
+      </w:pPr>
+      <w:r>
+        <w:t>CONCLUSION</w:t>
+      </w:r>
+    </w:p>
+    <w:p>
+      <w:pPr>
+        <w:spacing w:line="260" w:lineRule="exact"/>
+      </w:pPr>
+      <w:r>
+        <w:t>Overall, logistic regression and support vector machines are competent for binary classification tasks. We can optimize the parameters of logistic regression and support vector machines using stochastic gradient descent to enhance their classification capabilities. Although they achieve relatively high classification accuracy, their classification capacity is still lacking. Larger learning rates can accelerate the convergence of stochastic gradient descent but have no impact on classification accuracy, which may be determined by the inherent performance of the models.</w:t>
+      </w:r>
+    </w:p>
+    <w:p>
+      <w:pPr>
+        <w:spacing w:line="260" w:lineRule="exact"/>
+        <w:rPr>
+          <w:rFonts w:hint="eastAsia"/>
+        </w:rPr>
+      </w:pPr>
     </w:p>
     <w:sectPr>
       <w:type w:val="continuous"/>
@@ -4520,7 +5828,7 @@
   <w:style w:type="paragraph" w:default="1" w:styleId="a">
     <w:name w:val="Normal"/>
     <w:qFormat/>
-    <w:rsid w:val="007F5EA4"/>
+    <w:rsid w:val="00E12EF4"/>
     <w:pPr>
       <w:widowControl w:val="0"/>
       <w:jc w:val="both"/>

</xml_diff>